<commit_message>
Update November newsletter mailmerge with personalized greeting and corrected links
</commit_message>
<xml_diff>
--- a/3-1-heritage/0-heritage-happenings/2024/11-november/2024-11-happenings-mailmerge.docx
+++ b/3-1-heritage/0-heritage-happenings/2024/11-november/2024-11-happenings-mailmerge.docx
@@ -24,7 +24,38 @@
         <w:rPr>
           <w:rFonts w:ascii="Leelawadee UI" w:hAnsi="Leelawadee UI" w:cs="Leelawadee UI"/>
         </w:rPr>
-        <w:t xml:space="preserve"> name</w:t>
+        <w:t xml:space="preserve"> </w:t>
+      </w:r>
+      <w:r>
+        <w:rPr>
+          <w:rFonts w:ascii="Leelawadee UI" w:hAnsi="Leelawadee UI" w:cs="Leelawadee UI"/>
+        </w:rPr>
+        <w:fldChar w:fldCharType="begin"/>
+      </w:r>
+      <w:r>
+        <w:rPr>
+          <w:rFonts w:ascii="Leelawadee UI" w:hAnsi="Leelawadee UI" w:cs="Leelawadee UI"/>
+        </w:rPr>
+        <w:instrText xml:space="preserve"> MERGEFIELD first_name </w:instrText>
+      </w:r>
+      <w:r>
+        <w:rPr>
+          <w:rFonts w:ascii="Leelawadee UI" w:hAnsi="Leelawadee UI" w:cs="Leelawadee UI"/>
+        </w:rPr>
+        <w:fldChar w:fldCharType="separate"/>
+      </w:r>
+      <w:r>
+        <w:rPr>
+          <w:rFonts w:ascii="Leelawadee UI" w:hAnsi="Leelawadee UI" w:cs="Leelawadee UI"/>
+          <w:noProof/>
+        </w:rPr>
+        <w:t>Andy</w:t>
+      </w:r>
+      <w:r>
+        <w:rPr>
+          <w:rFonts w:ascii="Leelawadee UI" w:hAnsi="Leelawadee UI" w:cs="Leelawadee UI"/>
+        </w:rPr>
+        <w:fldChar w:fldCharType="end"/>
       </w:r>
     </w:p>
     <w:p>
@@ -261,35 +292,28 @@
       </w:r>
     </w:p>
     <w:p>
-      <w:r>
-        <w:rPr>
-          <w:i/>
-          <w:iCs/>
-        </w:rPr>
-        <w:t>Heritage Happenings</w:t>
-      </w:r>
-      <w:r>
-        <w:t xml:space="preserve"> November </w:t>
-      </w:r>
-      <w:r>
-        <w:t>Calendar</w:t>
-      </w:r>
-    </w:p>
-    <w:p>
-      <w:r>
-        <w:t>The Resident Directory has also been updated this month. Please check that your contact information is correct.</w:t>
-      </w:r>
-    </w:p>
-    <w:p>
-      <w:r>
-        <w:t xml:space="preserve">Heritage Happenings </w:t>
-      </w:r>
-      <w:r>
-        <w:t xml:space="preserve">November </w:t>
-      </w:r>
-      <w:r>
-        <w:t>Resident Directory</w:t>
-      </w:r>
+      <w:hyperlink r:id="rId8" w:history="1">
+        <w:r>
+          <w:rPr>
+            <w:rStyle w:val="Hyperlink"/>
+            <w:i/>
+            <w:iCs/>
+          </w:rPr>
+          <w:t>Heritage Happenings</w:t>
+        </w:r>
+        <w:r>
+          <w:rPr>
+            <w:rStyle w:val="Hyperlink"/>
+          </w:rPr>
+          <w:t xml:space="preserve"> November </w:t>
+        </w:r>
+        <w:r>
+          <w:rPr>
+            <w:rStyle w:val="Hyperlink"/>
+          </w:rPr>
+          <w:t>Calendar</w:t>
+        </w:r>
+      </w:hyperlink>
     </w:p>
     <w:p>
       <w:r>
@@ -721,6 +745,71 @@
     <w:abstractNumId w:val="0"/>
   </w:num>
 </w:numbering>
+</file>
+
+<file path=word/recipientData.xml><?xml version="1.0" encoding="utf-8"?>
+<wne:recipients xmlns:wpc="http://schemas.microsoft.com/office/word/2010/wordprocessingCanvas" xmlns:cx="http://schemas.microsoft.com/office/drawing/2014/chartex" xmlns:cx1="http://schemas.microsoft.com/office/drawing/2015/9/8/chartex" xmlns:cx2="http://schemas.microsoft.com/office/drawing/2015/10/21/chartex" xmlns:cx3="http://schemas.microsoft.com/office/drawing/2016/5/9/chartex" xmlns:cx4="http://schemas.microsoft.com/office/drawing/2016/5/10/chartex" xmlns:cx5="http://schemas.microsoft.com/office/drawing/2016/5/11/chartex" xmlns:cx6="http://schemas.microsoft.com/office/drawing/2016/5/12/chartex" xmlns:cx7="http://schemas.microsoft.com/office/drawing/2016/5/13/chartex" xmlns:cx8="http://schemas.microsoft.com/office/drawing/2016/5/14/chartex" xmlns:mc="http://schemas.openxmlformats.org/markup-compatibility/2006" xmlns:aink="http://schemas.microsoft.com/office/drawing/2016/ink" xmlns:am3d="http://schemas.microsoft.com/office/drawing/2017/model3d" xmlns:o="urn:schemas-microsoft-com:office:office" xmlns:oel="http://schemas.microsoft.com/office/2019/extlst" xmlns:r="http://schemas.openxmlformats.org/officeDocument/2006/relationships" xmlns:m="http://schemas.openxmlformats.org/officeDocument/2006/math" xmlns:v="urn:schemas-microsoft-com:vml" xmlns:wp14="http://schemas.microsoft.com/office/word/2010/wordprocessingDrawing" xmlns:wp="http://schemas.openxmlformats.org/drawingml/2006/wordprocessingDrawing" xmlns:w10="urn:schemas-microsoft-com:office:word" xmlns:w="http://schemas.openxmlformats.org/wordprocessingml/2006/main" xmlns:w14="http://schemas.microsoft.com/office/word/2010/wordml" xmlns:w15="http://schemas.microsoft.com/office/word/2012/wordml" xmlns:w16cex="http://schemas.microsoft.com/office/word/2018/wordml/cex" xmlns:w16cid="http://schemas.microsoft.com/office/word/2016/wordml/cid" xmlns:w16="http://schemas.microsoft.com/office/word/2018/wordml" xmlns:w16du="http://schemas.microsoft.com/office/word/2023/wordml/word16du" xmlns:w16sdtdh="http://schemas.microsoft.com/office/word/2020/wordml/sdtdatahash" xmlns:w16se="http://schemas.microsoft.com/office/word/2015/wordml/symex" xmlns:wpg="http://schemas.microsoft.com/office/word/2010/wordprocessingGroup" xmlns:wpi="http://schemas.microsoft.com/office/word/2010/wordprocessingInk" xmlns:wne="http://schemas.microsoft.com/office/word/2006/wordml" xmlns:wps="http://schemas.microsoft.com/office/word/2010/wordprocessingShape" mc:Ignorable="w14 w15 w16se w16cid w16 w16cex w16sdtdh w16du wp14">
+  <wne:recipientData>
+    <wne:active wne:val="1"/>
+    <wne:hash wne:val="2029055636"/>
+  </wne:recipientData>
+  <wne:recipientData>
+    <wne:active wne:val="1"/>
+    <wne:hash wne:val="913281879"/>
+  </wne:recipientData>
+  <wne:recipientData>
+    <wne:active wne:val="1"/>
+    <wne:hash wne:val="-1910697990"/>
+  </wne:recipientData>
+  <wne:recipientData>
+    <wne:active wne:val="1"/>
+    <wne:hash wne:val="-2110975447"/>
+  </wne:recipientData>
+  <wne:recipientData>
+    <wne:active wne:val="1"/>
+    <wne:hash wne:val="-172115274"/>
+  </wne:recipientData>
+  <wne:recipientData>
+    <wne:active wne:val="1"/>
+    <wne:hash wne:val="438353617"/>
+  </wne:recipientData>
+  <wne:recipientData>
+    <wne:active wne:val="1"/>
+    <wne:hash wne:val="138683760"/>
+  </wne:recipientData>
+  <wne:recipientData>
+    <wne:active wne:val="1"/>
+    <wne:hash wne:val="-1290503587"/>
+  </wne:recipientData>
+  <wne:recipientData>
+    <wne:active wne:val="1"/>
+    <wne:hash wne:val="-1234855738"/>
+  </wne:recipientData>
+  <wne:recipientData>
+    <wne:active wne:val="1"/>
+    <wne:hash wne:val="-1361834908"/>
+  </wne:recipientData>
+  <wne:recipientData>
+    <wne:active wne:val="1"/>
+    <wne:hash wne:val="-604759900"/>
+  </wne:recipientData>
+  <wne:recipientData>
+    <wne:active wne:val="1"/>
+    <wne:hash wne:val="716224326"/>
+  </wne:recipientData>
+  <wne:recipientData>
+    <wne:active wne:val="1"/>
+    <wne:hash wne:val="-1673271302"/>
+  </wne:recipientData>
+  <wne:recipientData>
+    <wne:active wne:val="1"/>
+    <wne:hash wne:val="-349776988"/>
+  </wne:recipientData>
+  <wne:recipientData>
+    <wne:active wne:val="1"/>
+    <wne:hash wne:val="695260897"/>
+  </wne:recipientData>
+</wne:recipients>
 </file>
 
 <file path=word/styles.xml><?xml version="1.0" encoding="utf-8"?>
@@ -1699,6 +1788,18 @@
       <w:shd w:val="clear" w:color="auto" w:fill="E1DFDD"/>
     </w:rPr>
   </w:style>
+  <w:style w:type="character" w:styleId="FollowedHyperlink">
+    <w:name w:val="FollowedHyperlink"/>
+    <w:basedOn w:val="DefaultParagraphFont"/>
+    <w:uiPriority w:val="99"/>
+    <w:semiHidden/>
+    <w:unhideWhenUsed/>
+    <w:rsid w:val="00050EE2"/>
+    <w:rPr>
+      <w:color w:val="96607D" w:themeColor="followedHyperlink"/>
+      <w:u w:val="single"/>
+    </w:rPr>
+  </w:style>
 </w:styles>
 </file>
 

</xml_diff>

<commit_message>
update Canon LBP632Cdw link and modify greeting in mail merge; add November mail merge text
</commit_message>
<xml_diff>
--- a/3-1-heritage/0-heritage-happenings/2024/11-november/2024-11-happenings-mailmerge.docx
+++ b/3-1-heritage/0-heritage-happenings/2024/11-november/2024-11-happenings-mailmerge.docx
@@ -49,13 +49,118 @@
           <w:rFonts w:ascii="Leelawadee UI" w:hAnsi="Leelawadee UI" w:cs="Leelawadee UI"/>
           <w:noProof/>
         </w:rPr>
-        <w:t>Andy</w:t>
+        <w:t>Ryan</w:t>
       </w:r>
       <w:r>
         <w:rPr>
           <w:rFonts w:ascii="Leelawadee UI" w:hAnsi="Leelawadee UI" w:cs="Leelawadee UI"/>
         </w:rPr>
         <w:fldChar w:fldCharType="end"/>
+      </w:r>
+    </w:p>
+    <w:p>
+      <w:pPr>
+        <w:rPr>
+          <w:rFonts w:cs="Leelawadee UI"/>
+          <w:i/>
+          <w:iCs/>
+        </w:rPr>
+      </w:pPr>
+      <w:r>
+        <w:rPr>
+          <w:rFonts w:cs="Leelawadee UI"/>
+          <w:i/>
+          <w:iCs/>
+        </w:rPr>
+        <w:t xml:space="preserve">Below is a copy of the type of message along with links to the November Heritage Happenings </w:t>
+      </w:r>
+      <w:r>
+        <w:rPr>
+          <w:rFonts w:cs="Leelawadee UI"/>
+          <w:i/>
+          <w:iCs/>
+        </w:rPr>
+        <w:t>n</w:t>
+      </w:r>
+      <w:r>
+        <w:rPr>
+          <w:rFonts w:cs="Leelawadee UI"/>
+          <w:i/>
+          <w:iCs/>
+        </w:rPr>
+        <w:t xml:space="preserve">ewsletter and </w:t>
+      </w:r>
+      <w:r>
+        <w:rPr>
+          <w:rFonts w:cs="Leelawadee UI"/>
+          <w:i/>
+          <w:iCs/>
+        </w:rPr>
+        <w:t>c</w:t>
+      </w:r>
+      <w:r>
+        <w:rPr>
+          <w:rFonts w:cs="Leelawadee UI"/>
+          <w:i/>
+          <w:iCs/>
+        </w:rPr>
+        <w:t>alenda</w:t>
+      </w:r>
+      <w:r>
+        <w:rPr>
+          <w:rFonts w:cs="Leelawadee UI"/>
+          <w:i/>
+          <w:iCs/>
+        </w:rPr>
+        <w:t xml:space="preserve">r — published by residents of Heritage on the Marina. </w:t>
+      </w:r>
+      <w:r>
+        <w:rPr>
+          <w:rFonts w:cs="Leelawadee UI"/>
+          <w:i/>
+          <w:iCs/>
+        </w:rPr>
+        <w:t>I plan to add your name as a monthly subscriber. At a</w:t>
+      </w:r>
+      <w:r>
+        <w:rPr>
+          <w:rFonts w:cs="Leelawadee UI"/>
+          <w:i/>
+          <w:iCs/>
+        </w:rPr>
+        <w:t>n</w:t>
+      </w:r>
+      <w:r>
+        <w:rPr>
+          <w:rFonts w:cs="Leelawadee UI"/>
+          <w:i/>
+          <w:iCs/>
+        </w:rPr>
+        <w:t>y time</w:t>
+      </w:r>
+      <w:r>
+        <w:rPr>
+          <w:rFonts w:cs="Leelawadee UI"/>
+          <w:i/>
+          <w:iCs/>
+        </w:rPr>
+        <w:t>,</w:t>
+      </w:r>
+      <w:r>
+        <w:rPr>
+          <w:rFonts w:cs="Leelawadee UI"/>
+          <w:i/>
+          <w:iCs/>
+        </w:rPr>
+        <w:t xml:space="preserve"> just shout and your name will be removed</w:t>
+      </w:r>
+      <w:r>
+        <w:rPr>
+          <w:rFonts w:cs="Leelawadee UI"/>
+          <w:i/>
+          <w:iCs/>
+        </w:rPr>
+        <w:t xml:space="preserve"> from the list.</w:t>
       </w:r>
     </w:p>
     <w:p>
@@ -167,7 +272,13 @@
           <w:rPr>
             <w:rStyle w:val="Hyperlink"/>
           </w:rPr>
-          <w:t>Novembe</w:t>
+          <w:t>Novem</w:t>
+        </w:r>
+        <w:r>
+          <w:rPr>
+            <w:rStyle w:val="Hyperlink"/>
+          </w:rPr>
+          <w:t>be</w:t>
         </w:r>
         <w:r>
           <w:rPr>
@@ -305,7 +416,13 @@
           <w:rPr>
             <w:rStyle w:val="Hyperlink"/>
           </w:rPr>
-          <w:t xml:space="preserve"> November </w:t>
+          <w:t xml:space="preserve"> November</w:t>
+        </w:r>
+        <w:r>
+          <w:rPr>
+            <w:rStyle w:val="Hyperlink"/>
+          </w:rPr>
+          <w:t xml:space="preserve"> </w:t>
         </w:r>
         <w:r>
           <w:rPr>
@@ -751,63 +868,60 @@
 <wne:recipients xmlns:wpc="http://schemas.microsoft.com/office/word/2010/wordprocessingCanvas" xmlns:cx="http://schemas.microsoft.com/office/drawing/2014/chartex" xmlns:cx1="http://schemas.microsoft.com/office/drawing/2015/9/8/chartex" xmlns:cx2="http://schemas.microsoft.com/office/drawing/2015/10/21/chartex" xmlns:cx3="http://schemas.microsoft.com/office/drawing/2016/5/9/chartex" xmlns:cx4="http://schemas.microsoft.com/office/drawing/2016/5/10/chartex" xmlns:cx5="http://schemas.microsoft.com/office/drawing/2016/5/11/chartex" xmlns:cx6="http://schemas.microsoft.com/office/drawing/2016/5/12/chartex" xmlns:cx7="http://schemas.microsoft.com/office/drawing/2016/5/13/chartex" xmlns:cx8="http://schemas.microsoft.com/office/drawing/2016/5/14/chartex" xmlns:mc="http://schemas.openxmlformats.org/markup-compatibility/2006" xmlns:aink="http://schemas.microsoft.com/office/drawing/2016/ink" xmlns:am3d="http://schemas.microsoft.com/office/drawing/2017/model3d" xmlns:o="urn:schemas-microsoft-com:office:office" xmlns:oel="http://schemas.microsoft.com/office/2019/extlst" xmlns:r="http://schemas.openxmlformats.org/officeDocument/2006/relationships" xmlns:m="http://schemas.openxmlformats.org/officeDocument/2006/math" xmlns:v="urn:schemas-microsoft-com:vml" xmlns:wp14="http://schemas.microsoft.com/office/word/2010/wordprocessingDrawing" xmlns:wp="http://schemas.openxmlformats.org/drawingml/2006/wordprocessingDrawing" xmlns:w10="urn:schemas-microsoft-com:office:word" xmlns:w="http://schemas.openxmlformats.org/wordprocessingml/2006/main" xmlns:w14="http://schemas.microsoft.com/office/word/2010/wordml" xmlns:w15="http://schemas.microsoft.com/office/word/2012/wordml" xmlns:w16cex="http://schemas.microsoft.com/office/word/2018/wordml/cex" xmlns:w16cid="http://schemas.microsoft.com/office/word/2016/wordml/cid" xmlns:w16="http://schemas.microsoft.com/office/word/2018/wordml" xmlns:w16du="http://schemas.microsoft.com/office/word/2023/wordml/word16du" xmlns:w16sdtdh="http://schemas.microsoft.com/office/word/2020/wordml/sdtdatahash" xmlns:w16se="http://schemas.microsoft.com/office/word/2015/wordml/symex" xmlns:wpg="http://schemas.microsoft.com/office/word/2010/wordprocessingGroup" xmlns:wpi="http://schemas.microsoft.com/office/word/2010/wordprocessingInk" xmlns:wne="http://schemas.microsoft.com/office/word/2006/wordml" xmlns:wps="http://schemas.microsoft.com/office/word/2010/wordprocessingShape" mc:Ignorable="w14 w15 w16se w16cid w16 w16cex w16sdtdh w16du wp14">
   <wne:recipientData>
     <wne:active wne:val="1"/>
-    <wne:hash wne:val="2029055636"/>
+    <wne:hash wne:val="-1962051194"/>
   </wne:recipientData>
   <wne:recipientData>
     <wne:active wne:val="1"/>
-    <wne:hash wne:val="913281879"/>
+    <wne:hash wne:val="-282295185"/>
   </wne:recipientData>
   <wne:recipientData>
     <wne:active wne:val="1"/>
-    <wne:hash wne:val="-1910697990"/>
+    <wne:hash wne:val="-111980765"/>
   </wne:recipientData>
   <wne:recipientData>
     <wne:active wne:val="1"/>
-    <wne:hash wne:val="-2110975447"/>
+    <wne:hash wne:val="1232061461"/>
   </wne:recipientData>
   <wne:recipientData>
     <wne:active wne:val="1"/>
-    <wne:hash wne:val="-172115274"/>
+    <wne:hash wne:val="-362822605"/>
   </wne:recipientData>
   <wne:recipientData>
     <wne:active wne:val="1"/>
-    <wne:hash wne:val="438353617"/>
+    <wne:hash wne:val="1825979918"/>
+  </wne:recipientData>
+  <wne:recipientData>
+    <wne:active wne:val="0"/>
+  </wne:recipientData>
+  <wne:recipientData>
+    <wne:active wne:val="0"/>
   </wne:recipientData>
   <wne:recipientData>
     <wne:active wne:val="1"/>
-    <wne:hash wne:val="138683760"/>
+    <wne:hash wne:val="731163942"/>
   </wne:recipientData>
   <wne:recipientData>
     <wne:active wne:val="1"/>
-    <wne:hash wne:val="-1290503587"/>
+    <wne:hash wne:val="-671493425"/>
   </wne:recipientData>
   <wne:recipientData>
     <wne:active wne:val="1"/>
-    <wne:hash wne:val="-1234855738"/>
+    <wne:hash wne:val="44881998"/>
   </wne:recipientData>
   <wne:recipientData>
     <wne:active wne:val="1"/>
-    <wne:hash wne:val="-1361834908"/>
+    <wne:hash wne:val="-681467433"/>
   </wne:recipientData>
   <wne:recipientData>
-    <wne:active wne:val="1"/>
-    <wne:hash wne:val="-604759900"/>
+    <wne:active wne:val="0"/>
+    <wne:hash wne:val="103145544"/>
   </wne:recipientData>
   <wne:recipientData>
-    <wne:active wne:val="1"/>
-    <wne:hash wne:val="716224326"/>
+    <wne:active wne:val="0"/>
   </wne:recipientData>
   <wne:recipientData>
-    <wne:active wne:val="1"/>
-    <wne:hash wne:val="-1673271302"/>
-  </wne:recipientData>
-  <wne:recipientData>
-    <wne:active wne:val="1"/>
-    <wne:hash wne:val="-349776988"/>
-  </wne:recipientData>
-  <wne:recipientData>
-    <wne:active wne:val="1"/>
-    <wne:hash wne:val="695260897"/>
+    <wne:active wne:val="0"/>
+    <wne:hash wne:val="1407479314"/>
   </wne:recipientData>
 </wne:recipients>
 </file>

</xml_diff>